<commit_message>
docs: updating bug ticket
</commit_message>
<xml_diff>
--- a/UI_tests/BUG_TICKET.docx
+++ b/UI_tests/BUG_TICKET.docx
@@ -531,6 +531,61 @@
               </w:rPr>
             </w:pPr>
           </w:p>
+          <w:p>
+            <w:pPr>
+              <w:rPr>
+                <w:sz w:val="20"/>
+                <w:szCs w:val="20"/>
+              </w:rPr>
+            </w:pPr>
+          </w:p>
+          <w:p>
+            <w:pPr>
+              <w:rPr>
+                <w:sz w:val="20"/>
+                <w:szCs w:val="20"/>
+              </w:rPr>
+            </w:pPr>
+          </w:p>
+          <w:p>
+            <w:pPr>
+              <w:rPr>
+                <w:sz w:val="20"/>
+                <w:szCs w:val="20"/>
+              </w:rPr>
+            </w:pPr>
+          </w:p>
+          <w:p>
+            <w:pPr>
+              <w:rPr>
+                <w:sz w:val="20"/>
+                <w:szCs w:val="20"/>
+              </w:rPr>
+            </w:pPr>
+          </w:p>
+          <w:p>
+            <w:pPr>
+              <w:rPr>
+                <w:sz w:val="20"/>
+                <w:szCs w:val="20"/>
+              </w:rPr>
+            </w:pPr>
+          </w:p>
+          <w:p>
+            <w:pPr>
+              <w:rPr>
+                <w:sz w:val="20"/>
+                <w:szCs w:val="20"/>
+              </w:rPr>
+            </w:pPr>
+            <w:r>
+              <w:rPr>
+                <w:sz w:val="20"/>
+                <w:szCs w:val="20"/>
+              </w:rPr>
+              <w:t xml:space="preserve">Chrome </w:t>
+            </w:r>
+          </w:p>
         </w:tc>
       </w:tr>
       <w:tr>
@@ -657,6 +712,359 @@
       </w:tr>
     </w:tbl>
     <w:p/>
+    <w:p/>
+    <w:p>
+      <w:pPr>
+        <w:rPr>
+          <w:b/>
+          <w:bCs/>
+          <w:noProof/>
+        </w:rPr>
+      </w:pPr>
+      <w:r>
+        <w:rPr>
+          <w:b/>
+          <w:bCs/>
+          <w:noProof/>
+        </w:rPr>
+        <mc:AlternateContent>
+          <mc:Choice Requires="wps">
+            <w:drawing>
+              <wp:anchor distT="0" distB="0" distL="114300" distR="114300" simplePos="0" relativeHeight="251660288" behindDoc="0" locked="0" layoutInCell="1" allowOverlap="1" wp14:anchorId="2B6F68D2" wp14:editId="2F6C0B43">
+                <wp:simplePos x="0" y="0"/>
+                <wp:positionH relativeFrom="column">
+                  <wp:posOffset>-604405</wp:posOffset>
+                </wp:positionH>
+                <wp:positionV relativeFrom="paragraph">
+                  <wp:posOffset>3690561</wp:posOffset>
+                </wp:positionV>
+                <wp:extent cx="1033896" cy="1389207"/>
+                <wp:effectExtent l="19050" t="19050" r="13970" b="20955"/>
+                <wp:wrapNone/>
+                <wp:docPr id="184948254" name="Rectangle 1"/>
+                <wp:cNvGraphicFramePr/>
+                <a:graphic xmlns:a="http://schemas.openxmlformats.org/drawingml/2006/main">
+                  <a:graphicData uri="http://schemas.microsoft.com/office/word/2010/wordprocessingShape">
+                    <wps:wsp>
+                      <wps:cNvSpPr/>
+                      <wps:spPr>
+                        <a:xfrm>
+                          <a:off x="0" y="0"/>
+                          <a:ext cx="1033896" cy="1389207"/>
+                        </a:xfrm>
+                        <a:prstGeom prst="rect">
+                          <a:avLst/>
+                        </a:prstGeom>
+                        <a:noFill/>
+                        <a:ln w="28575">
+                          <a:solidFill>
+                            <a:srgbClr val="FF0000"/>
+                          </a:solidFill>
+                        </a:ln>
+                      </wps:spPr>
+                      <wps:style>
+                        <a:lnRef idx="2">
+                          <a:schemeClr val="accent1">
+                            <a:shade val="15000"/>
+                          </a:schemeClr>
+                        </a:lnRef>
+                        <a:fillRef idx="1">
+                          <a:schemeClr val="accent1"/>
+                        </a:fillRef>
+                        <a:effectRef idx="0">
+                          <a:schemeClr val="accent1"/>
+                        </a:effectRef>
+                        <a:fontRef idx="minor">
+                          <a:schemeClr val="lt1"/>
+                        </a:fontRef>
+                      </wps:style>
+                      <wps:bodyPr rot="0" spcFirstLastPara="0" vertOverflow="overflow" horzOverflow="overflow" vert="horz" wrap="square" lIns="91440" tIns="45720" rIns="91440" bIns="45720" numCol="1" spcCol="0" rtlCol="0" fromWordArt="0" anchor="ctr" anchorCtr="0" forceAA="0" compatLnSpc="1">
+                        <a:prstTxWarp prst="textNoShape">
+                          <a:avLst/>
+                        </a:prstTxWarp>
+                        <a:noAutofit/>
+                      </wps:bodyPr>
+                    </wps:wsp>
+                  </a:graphicData>
+                </a:graphic>
+                <wp14:sizeRelH relativeFrom="margin">
+                  <wp14:pctWidth>0</wp14:pctWidth>
+                </wp14:sizeRelH>
+                <wp14:sizeRelV relativeFrom="margin">
+                  <wp14:pctHeight>0</wp14:pctHeight>
+                </wp14:sizeRelV>
+              </wp:anchor>
+            </w:drawing>
+          </mc:Choice>
+          <mc:Fallback>
+            <w:pict>
+              <v:rect w14:anchorId="5EC33C4E" id="Rectangle 1" o:spid="_x0000_s1026" style="position:absolute;margin-left:-47.6pt;margin-top:290.6pt;width:81.4pt;height:109.4pt;z-index:251660288;visibility:visible;mso-wrap-style:square;mso-width-percent:0;mso-height-percent:0;mso-wrap-distance-left:9pt;mso-wrap-distance-top:0;mso-wrap-distance-right:9pt;mso-wrap-distance-bottom:0;mso-position-horizontal:absolute;mso-position-horizontal-relative:text;mso-position-vertical:absolute;mso-position-vertical-relative:text;mso-width-percent:0;mso-height-percent:0;mso-width-relative:margin;mso-height-relative:margin;v-text-anchor:middle" o:gfxdata="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" filled="f" strokecolor="red" strokeweight="2.25pt"/>
+            </w:pict>
+          </mc:Fallback>
+        </mc:AlternateContent>
+      </w:r>
+      <w:r>
+        <w:rPr>
+          <w:b/>
+          <w:bCs/>
+          <w:noProof/>
+        </w:rPr>
+        <mc:AlternateContent>
+          <mc:Choice Requires="wps">
+            <w:drawing>
+              <wp:anchor distT="0" distB="0" distL="114300" distR="114300" simplePos="0" relativeHeight="251662336" behindDoc="0" locked="0" layoutInCell="1" allowOverlap="1" wp14:anchorId="0FC3B8D1" wp14:editId="7373BAAD">
+                <wp:simplePos x="0" y="0"/>
+                <wp:positionH relativeFrom="column">
+                  <wp:posOffset>1120486</wp:posOffset>
+                </wp:positionH>
+                <wp:positionV relativeFrom="paragraph">
+                  <wp:posOffset>2324676</wp:posOffset>
+                </wp:positionV>
+                <wp:extent cx="888423" cy="1366405"/>
+                <wp:effectExtent l="19050" t="19050" r="26035" b="24765"/>
+                <wp:wrapNone/>
+                <wp:docPr id="1100009043" name="Rectangle 1"/>
+                <wp:cNvGraphicFramePr/>
+                <a:graphic xmlns:a="http://schemas.openxmlformats.org/drawingml/2006/main">
+                  <a:graphicData uri="http://schemas.microsoft.com/office/word/2010/wordprocessingShape">
+                    <wps:wsp>
+                      <wps:cNvSpPr/>
+                      <wps:spPr>
+                        <a:xfrm>
+                          <a:off x="0" y="0"/>
+                          <a:ext cx="888423" cy="1366405"/>
+                        </a:xfrm>
+                        <a:prstGeom prst="rect">
+                          <a:avLst/>
+                        </a:prstGeom>
+                        <a:noFill/>
+                        <a:ln w="28575">
+                          <a:solidFill>
+                            <a:srgbClr val="FF0000"/>
+                          </a:solidFill>
+                        </a:ln>
+                      </wps:spPr>
+                      <wps:style>
+                        <a:lnRef idx="2">
+                          <a:schemeClr val="accent1">
+                            <a:shade val="15000"/>
+                          </a:schemeClr>
+                        </a:lnRef>
+                        <a:fillRef idx="1">
+                          <a:schemeClr val="accent1"/>
+                        </a:fillRef>
+                        <a:effectRef idx="0">
+                          <a:schemeClr val="accent1"/>
+                        </a:effectRef>
+                        <a:fontRef idx="minor">
+                          <a:schemeClr val="lt1"/>
+                        </a:fontRef>
+                      </wps:style>
+                      <wps:bodyPr rot="0" spcFirstLastPara="0" vertOverflow="overflow" horzOverflow="overflow" vert="horz" wrap="square" lIns="91440" tIns="45720" rIns="91440" bIns="45720" numCol="1" spcCol="0" rtlCol="0" fromWordArt="0" anchor="ctr" anchorCtr="0" forceAA="0" compatLnSpc="1">
+                        <a:prstTxWarp prst="textNoShape">
+                          <a:avLst/>
+                        </a:prstTxWarp>
+                        <a:noAutofit/>
+                      </wps:bodyPr>
+                    </wps:wsp>
+                  </a:graphicData>
+                </a:graphic>
+                <wp14:sizeRelH relativeFrom="margin">
+                  <wp14:pctWidth>0</wp14:pctWidth>
+                </wp14:sizeRelH>
+                <wp14:sizeRelV relativeFrom="margin">
+                  <wp14:pctHeight>0</wp14:pctHeight>
+                </wp14:sizeRelV>
+              </wp:anchor>
+            </w:drawing>
+          </mc:Choice>
+          <mc:Fallback>
+            <w:pict>
+              <v:rect w14:anchorId="5156452B" id="Rectangle 1" o:spid="_x0000_s1026" style="position:absolute;margin-left:88.25pt;margin-top:183.05pt;width:69.95pt;height:107.6pt;z-index:251662336;visibility:visible;mso-wrap-style:square;mso-width-percent:0;mso-height-percent:0;mso-wrap-distance-left:9pt;mso-wrap-distance-top:0;mso-wrap-distance-right:9pt;mso-wrap-distance-bottom:0;mso-position-horizontal:absolute;mso-position-horizontal-relative:text;mso-position-vertical:absolute;mso-position-vertical-relative:text;mso-width-percent:0;mso-height-percent:0;mso-width-relative:margin;mso-height-relative:margin;v-text-anchor:middle" o:gfxdata="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" filled="f" strokecolor="red" strokeweight="2.25pt"/>
+            </w:pict>
+          </mc:Fallback>
+        </mc:AlternateContent>
+      </w:r>
+      <w:r>
+        <w:rPr>
+          <w:b/>
+          <w:bCs/>
+        </w:rPr>
+        <w:drawing>
+          <wp:anchor distT="0" distB="0" distL="114300" distR="114300" simplePos="0" relativeHeight="251659264" behindDoc="0" locked="0" layoutInCell="1" allowOverlap="1" wp14:anchorId="0B35984B" wp14:editId="2B688951">
+            <wp:simplePos x="0" y="0"/>
+            <wp:positionH relativeFrom="column">
+              <wp:posOffset>2151207</wp:posOffset>
+            </wp:positionH>
+            <wp:positionV relativeFrom="paragraph">
+              <wp:posOffset>2133254</wp:posOffset>
+            </wp:positionV>
+            <wp:extent cx="4216400" cy="1435735"/>
+            <wp:effectExtent l="0" t="0" r="0" b="0"/>
+            <wp:wrapSquare wrapText="bothSides"/>
+            <wp:docPr id="256210950" name="Picture 1" descr="A screenshot of a computer program&#10;&#10;Description automatically generated"/>
+            <wp:cNvGraphicFramePr>
+              <a:graphicFrameLocks xmlns:a="http://schemas.openxmlformats.org/drawingml/2006/main" noChangeAspect="1"/>
+            </wp:cNvGraphicFramePr>
+            <a:graphic xmlns:a="http://schemas.openxmlformats.org/drawingml/2006/main">
+              <a:graphicData uri="http://schemas.openxmlformats.org/drawingml/2006/picture">
+                <pic:pic xmlns:pic="http://schemas.openxmlformats.org/drawingml/2006/picture">
+                  <pic:nvPicPr>
+                    <pic:cNvPr id="256210950" name="Picture 1" descr="A screenshot of a computer program&#10;&#10;Description automatically generated"/>
+                    <pic:cNvPicPr/>
+                  </pic:nvPicPr>
+                  <pic:blipFill>
+                    <a:blip r:embed="rId4" cstate="print">
+                      <a:extLst>
+                        <a:ext uri="{28A0092B-C50C-407E-A947-70E740481C1C}">
+                          <a14:useLocalDpi xmlns:a14="http://schemas.microsoft.com/office/drawing/2010/main" val="0"/>
+                        </a:ext>
+                      </a:extLst>
+                    </a:blip>
+                    <a:stretch>
+                      <a:fillRect/>
+                    </a:stretch>
+                  </pic:blipFill>
+                  <pic:spPr>
+                    <a:xfrm>
+                      <a:off x="0" y="0"/>
+                      <a:ext cx="4216400" cy="1435735"/>
+                    </a:xfrm>
+                    <a:prstGeom prst="rect">
+                      <a:avLst/>
+                    </a:prstGeom>
+                  </pic:spPr>
+                </pic:pic>
+              </a:graphicData>
+            </a:graphic>
+            <wp14:sizeRelH relativeFrom="margin">
+              <wp14:pctWidth>0</wp14:pctWidth>
+            </wp14:sizeRelH>
+            <wp14:sizeRelV relativeFrom="margin">
+              <wp14:pctHeight>0</wp14:pctHeight>
+            </wp14:sizeRelV>
+          </wp:anchor>
+        </w:drawing>
+      </w:r>
+      <w:r>
+        <w:rPr>
+          <w:b/>
+          <w:bCs/>
+        </w:rPr>
+        <w:drawing>
+          <wp:anchor distT="0" distB="0" distL="114300" distR="114300" simplePos="0" relativeHeight="251658240" behindDoc="1" locked="0" layoutInCell="1" allowOverlap="1" wp14:anchorId="59057BFD" wp14:editId="66DCD891">
+            <wp:simplePos x="0" y="0"/>
+            <wp:positionH relativeFrom="column">
+              <wp:posOffset>-505807</wp:posOffset>
+            </wp:positionH>
+            <wp:positionV relativeFrom="paragraph">
+              <wp:posOffset>809279</wp:posOffset>
+            </wp:positionV>
+            <wp:extent cx="2560955" cy="4218305"/>
+            <wp:effectExtent l="0" t="0" r="0" b="0"/>
+            <wp:wrapTight wrapText="bothSides">
+              <wp:wrapPolygon edited="0">
+                <wp:start x="0" y="0"/>
+                <wp:lineTo x="0" y="21460"/>
+                <wp:lineTo x="21370" y="21460"/>
+                <wp:lineTo x="21370" y="0"/>
+                <wp:lineTo x="0" y="0"/>
+              </wp:wrapPolygon>
+            </wp:wrapTight>
+            <wp:docPr id="35126019" name="Picture 1" descr="A screenshot of a website&#10;&#10;Description automatically generated"/>
+            <wp:cNvGraphicFramePr>
+              <a:graphicFrameLocks xmlns:a="http://schemas.openxmlformats.org/drawingml/2006/main" noChangeAspect="1"/>
+            </wp:cNvGraphicFramePr>
+            <a:graphic xmlns:a="http://schemas.openxmlformats.org/drawingml/2006/main">
+              <a:graphicData uri="http://schemas.openxmlformats.org/drawingml/2006/picture">
+                <pic:pic xmlns:pic="http://schemas.openxmlformats.org/drawingml/2006/picture">
+                  <pic:nvPicPr>
+                    <pic:cNvPr id="35126019" name="Picture 1" descr="A screenshot of a website&#10;&#10;Description automatically generated"/>
+                    <pic:cNvPicPr/>
+                  </pic:nvPicPr>
+                  <pic:blipFill>
+                    <a:blip r:embed="rId5">
+                      <a:extLst>
+                        <a:ext uri="{28A0092B-C50C-407E-A947-70E740481C1C}">
+                          <a14:useLocalDpi xmlns:a14="http://schemas.microsoft.com/office/drawing/2010/main" val="0"/>
+                        </a:ext>
+                      </a:extLst>
+                    </a:blip>
+                    <a:stretch>
+                      <a:fillRect/>
+                    </a:stretch>
+                  </pic:blipFill>
+                  <pic:spPr>
+                    <a:xfrm>
+                      <a:off x="0" y="0"/>
+                      <a:ext cx="2560955" cy="4218305"/>
+                    </a:xfrm>
+                    <a:prstGeom prst="rect">
+                      <a:avLst/>
+                    </a:prstGeom>
+                  </pic:spPr>
+                </pic:pic>
+              </a:graphicData>
+            </a:graphic>
+            <wp14:sizeRelH relativeFrom="margin">
+              <wp14:pctWidth>0</wp14:pctWidth>
+            </wp14:sizeRelH>
+            <wp14:sizeRelV relativeFrom="margin">
+              <wp14:pctHeight>0</wp14:pctHeight>
+            </wp14:sizeRelV>
+          </wp:anchor>
+        </w:drawing>
+      </w:r>
+      <w:r>
+        <w:rPr>
+          <w:b/>
+          <w:bCs/>
+        </w:rPr>
+        <w:t>Screenshot:</w:t>
+      </w:r>
+      <w:r>
+        <w:rPr>
+          <w:b/>
+          <w:bCs/>
+          <w:noProof/>
+        </w:rPr>
+        <w:t xml:space="preserve"> </w:t>
+      </w:r>
+    </w:p>
+    <w:p>
+      <w:pPr>
+        <w:rPr>
+          <w:b/>
+          <w:bCs/>
+        </w:rPr>
+      </w:pPr>
+      <w:r>
+        <w:rPr>
+          <w:b/>
+          <w:bCs/>
+          <w:noProof/>
+          <w:color w:val="FF0000"/>
+        </w:rPr>
+        <w:t>BUG:</w:t>
+      </w:r>
+      <w:r>
+        <w:rPr>
+          <w:b/>
+          <w:bCs/>
+          <w:noProof/>
+          <w:color w:val="FF0000"/>
+        </w:rPr>
+        <w:t xml:space="preserve"> </w:t>
+      </w:r>
+      <w:r>
+        <w:rPr>
+          <w:b/>
+          <w:bCs/>
+          <w:noProof/>
+        </w:rPr>
+        <w:t>There’s items which doesn’t contian dresses exsit.</w:t>
+      </w:r>
+    </w:p>
     <w:sectPr>
       <w:pgSz w:w="12240" w:h="15840"/>
       <w:pgMar w:top="1440" w:right="1440" w:bottom="1440" w:left="1440" w:header="720" w:footer="720" w:gutter="0"/>

</xml_diff>